<commit_message>
fix: updated cludinary to delete replaced profile picture
</commit_message>
<xml_diff>
--- a/Django-Advanced-Project-Requirements-Regular-Exam.docx
+++ b/Django-Advanced-Project-Requirements-Regular-Exam.docx
@@ -2306,6 +2306,7 @@
           <w:ilvl w:val="0"/>
           <w:numId w:val="8"/>
         </w:numPr>
+        <w:shd w:val="clear" w:color="auto" w:fill="FF0000"/>
         <w:suppressAutoHyphens/>
         <w:spacing w:before="0" w:after="200"/>
         <w:jc w:val="both"/>
@@ -5037,7 +5038,7 @@
                               <a:blip r:embed="rId3">
                                 <a:extLst>
                                   <a:ext uri="{28A0092B-C50C-407E-A947-70E740481C1C}">
-                                    <a14:useLocalDpi xmlns:a14="http://schemas.microsoft.com/office/drawing/2010/main" xmlns:wps="http://schemas.microsoft.com/office/word/2010/wordprocessingShape" xmlns:wpi="http://schemas.microsoft.com/office/word/2010/wordprocessingInk" xmlns:wpg="http://schemas.microsoft.com/office/word/2010/wordprocessingGroup" xmlns:w16se="http://schemas.microsoft.com/office/word/2015/wordml/symex" xmlns:w16sdtdh="http://schemas.microsoft.com/office/word/2020/wordml/sdtdatahash" xmlns:w16du="http://schemas.microsoft.com/office/word/2023/wordml/word16du" xmlns:w16="http://schemas.microsoft.com/office/word/2018/wordml" xmlns:w16cid="http://schemas.microsoft.com/office/word/2016/wordml/cid" xmlns:w16cex="http://schemas.microsoft.com/office/word/2018/wordml/cex" xmlns:w15="http://schemas.microsoft.com/office/word/2012/wordml" xmlns:w14="http://schemas.microsoft.com/office/word/2010/wordml" xmlns:w="http://schemas.openxmlformats.org/wordprocessingml/2006/main" xmlns:w10="urn:schemas-microsoft-com:office:word" xmlns:wp14="http://schemas.microsoft.com/office/word/2010/wordprocessingDrawing" xmlns:v="urn:schemas-microsoft-com:vml" xmlns:oel="http://schemas.microsoft.com/office/2019/extlst" xmlns:o="urn:schemas-microsoft-com:office:office" xmlns:am3d="http://schemas.microsoft.com/office/drawing/2017/model3d" xmlns:aink="http://schemas.microsoft.com/office/drawing/2016/ink" xmlns:mc="http://schemas.openxmlformats.org/markup-compatibility/2006" xmlns:cx8="http://schemas.microsoft.com/office/drawing/2016/5/14/chartex" xmlns:cx7="http://schemas.microsoft.com/office/drawing/2016/5/13/chartex" xmlns:cx6="http://schemas.microsoft.com/office/drawing/2016/5/12/chartex" xmlns:cx5="http://schemas.microsoft.com/office/drawing/2016/5/11/chartex" xmlns:cx4="http://schemas.microsoft.com/office/drawing/2016/5/10/chartex" xmlns:cx3="http://schemas.microsoft.com/office/drawing/2016/5/9/chartex" xmlns:cx2="http://schemas.microsoft.com/office/drawing/2015/10/21/chartex" xmlns:cx1="http://schemas.microsoft.com/office/drawing/2015/9/8/chartex" xmlns:cx="http://schemas.microsoft.com/office/drawing/2014/chartex" xmlns:wpc="http://schemas.microsoft.com/office/word/2010/wordprocessingCanvas" xmlns="" val="0"/>
+                                    <a14:useLocalDpi xmlns="" xmlns:wpc="http://schemas.microsoft.com/office/word/2010/wordprocessingCanvas" xmlns:cx="http://schemas.microsoft.com/office/drawing/2014/chartex" xmlns:cx1="http://schemas.microsoft.com/office/drawing/2015/9/8/chartex" xmlns:cx2="http://schemas.microsoft.com/office/drawing/2015/10/21/chartex" xmlns:cx3="http://schemas.microsoft.com/office/drawing/2016/5/9/chartex" xmlns:cx4="http://schemas.microsoft.com/office/drawing/2016/5/10/chartex" xmlns:cx5="http://schemas.microsoft.com/office/drawing/2016/5/11/chartex" xmlns:cx6="http://schemas.microsoft.com/office/drawing/2016/5/12/chartex" xmlns:cx7="http://schemas.microsoft.com/office/drawing/2016/5/13/chartex" xmlns:cx8="http://schemas.microsoft.com/office/drawing/2016/5/14/chartex" xmlns:mc="http://schemas.openxmlformats.org/markup-compatibility/2006" xmlns:aink="http://schemas.microsoft.com/office/drawing/2016/ink" xmlns:am3d="http://schemas.microsoft.com/office/drawing/2017/model3d" xmlns:o="urn:schemas-microsoft-com:office:office" xmlns:oel="http://schemas.microsoft.com/office/2019/extlst" xmlns:v="urn:schemas-microsoft-com:vml" xmlns:wp14="http://schemas.microsoft.com/office/word/2010/wordprocessingDrawing" xmlns:w10="urn:schemas-microsoft-com:office:word" xmlns:w="http://schemas.openxmlformats.org/wordprocessingml/2006/main" xmlns:w14="http://schemas.microsoft.com/office/word/2010/wordml" xmlns:w15="http://schemas.microsoft.com/office/word/2012/wordml" xmlns:w16cex="http://schemas.microsoft.com/office/word/2018/wordml/cex" xmlns:w16cid="http://schemas.microsoft.com/office/word/2016/wordml/cid" xmlns:w16="http://schemas.microsoft.com/office/word/2018/wordml" xmlns:w16du="http://schemas.microsoft.com/office/word/2023/wordml/word16du" xmlns:w16sdtdh="http://schemas.microsoft.com/office/word/2020/wordml/sdtdatahash" xmlns:w16se="http://schemas.microsoft.com/office/word/2015/wordml/symex" xmlns:wpg="http://schemas.microsoft.com/office/word/2010/wordprocessingGroup" xmlns:wpi="http://schemas.microsoft.com/office/word/2010/wordprocessingInk" xmlns:wps="http://schemas.microsoft.com/office/word/2010/wordprocessingShape" xmlns:a14="http://schemas.microsoft.com/office/drawing/2010/main" val="0"/>
                                   </a:ext>
                                 </a:extLst>
                               </a:blip>
@@ -5104,7 +5105,7 @@
                               <a:blip r:embed="rId5">
                                 <a:extLst>
                                   <a:ext uri="{28A0092B-C50C-407E-A947-70E740481C1C}">
-                                    <a14:useLocalDpi xmlns:a14="http://schemas.microsoft.com/office/drawing/2010/main" xmlns:wps="http://schemas.microsoft.com/office/word/2010/wordprocessingShape" xmlns:wpi="http://schemas.microsoft.com/office/word/2010/wordprocessingInk" xmlns:wpg="http://schemas.microsoft.com/office/word/2010/wordprocessingGroup" xmlns:w16se="http://schemas.microsoft.com/office/word/2015/wordml/symex" xmlns:w16sdtdh="http://schemas.microsoft.com/office/word/2020/wordml/sdtdatahash" xmlns:w16du="http://schemas.microsoft.com/office/word/2023/wordml/word16du" xmlns:w16="http://schemas.microsoft.com/office/word/2018/wordml" xmlns:w16cid="http://schemas.microsoft.com/office/word/2016/wordml/cid" xmlns:w16cex="http://schemas.microsoft.com/office/word/2018/wordml/cex" xmlns:w15="http://schemas.microsoft.com/office/word/2012/wordml" xmlns:w14="http://schemas.microsoft.com/office/word/2010/wordml" xmlns:w="http://schemas.openxmlformats.org/wordprocessingml/2006/main" xmlns:w10="urn:schemas-microsoft-com:office:word" xmlns:wp14="http://schemas.microsoft.com/office/word/2010/wordprocessingDrawing" xmlns:v="urn:schemas-microsoft-com:vml" xmlns:oel="http://schemas.microsoft.com/office/2019/extlst" xmlns:o="urn:schemas-microsoft-com:office:office" xmlns:am3d="http://schemas.microsoft.com/office/drawing/2017/model3d" xmlns:aink="http://schemas.microsoft.com/office/drawing/2016/ink" xmlns:mc="http://schemas.openxmlformats.org/markup-compatibility/2006" xmlns:cx8="http://schemas.microsoft.com/office/drawing/2016/5/14/chartex" xmlns:cx7="http://schemas.microsoft.com/office/drawing/2016/5/13/chartex" xmlns:cx6="http://schemas.microsoft.com/office/drawing/2016/5/12/chartex" xmlns:cx5="http://schemas.microsoft.com/office/drawing/2016/5/11/chartex" xmlns:cx4="http://schemas.microsoft.com/office/drawing/2016/5/10/chartex" xmlns:cx3="http://schemas.microsoft.com/office/drawing/2016/5/9/chartex" xmlns:cx2="http://schemas.microsoft.com/office/drawing/2015/10/21/chartex" xmlns:cx1="http://schemas.microsoft.com/office/drawing/2015/9/8/chartex" xmlns:cx="http://schemas.microsoft.com/office/drawing/2014/chartex" xmlns:wpc="http://schemas.microsoft.com/office/word/2010/wordprocessingCanvas" xmlns="" val="0"/>
+                                    <a14:useLocalDpi xmlns="" xmlns:wpc="http://schemas.microsoft.com/office/word/2010/wordprocessingCanvas" xmlns:cx="http://schemas.microsoft.com/office/drawing/2014/chartex" xmlns:cx1="http://schemas.microsoft.com/office/drawing/2015/9/8/chartex" xmlns:cx2="http://schemas.microsoft.com/office/drawing/2015/10/21/chartex" xmlns:cx3="http://schemas.microsoft.com/office/drawing/2016/5/9/chartex" xmlns:cx4="http://schemas.microsoft.com/office/drawing/2016/5/10/chartex" xmlns:cx5="http://schemas.microsoft.com/office/drawing/2016/5/11/chartex" xmlns:cx6="http://schemas.microsoft.com/office/drawing/2016/5/12/chartex" xmlns:cx7="http://schemas.microsoft.com/office/drawing/2016/5/13/chartex" xmlns:cx8="http://schemas.microsoft.com/office/drawing/2016/5/14/chartex" xmlns:mc="http://schemas.openxmlformats.org/markup-compatibility/2006" xmlns:aink="http://schemas.microsoft.com/office/drawing/2016/ink" xmlns:am3d="http://schemas.microsoft.com/office/drawing/2017/model3d" xmlns:o="urn:schemas-microsoft-com:office:office" xmlns:oel="http://schemas.microsoft.com/office/2019/extlst" xmlns:v="urn:schemas-microsoft-com:vml" xmlns:wp14="http://schemas.microsoft.com/office/word/2010/wordprocessingDrawing" xmlns:w10="urn:schemas-microsoft-com:office:word" xmlns:w="http://schemas.openxmlformats.org/wordprocessingml/2006/main" xmlns:w14="http://schemas.microsoft.com/office/word/2010/wordml" xmlns:w15="http://schemas.microsoft.com/office/word/2012/wordml" xmlns:w16cex="http://schemas.microsoft.com/office/word/2018/wordml/cex" xmlns:w16cid="http://schemas.microsoft.com/office/word/2016/wordml/cid" xmlns:w16="http://schemas.microsoft.com/office/word/2018/wordml" xmlns:w16du="http://schemas.microsoft.com/office/word/2023/wordml/word16du" xmlns:w16sdtdh="http://schemas.microsoft.com/office/word/2020/wordml/sdtdatahash" xmlns:w16se="http://schemas.microsoft.com/office/word/2015/wordml/symex" xmlns:wpg="http://schemas.microsoft.com/office/word/2010/wordprocessingGroup" xmlns:wpi="http://schemas.microsoft.com/office/word/2010/wordprocessingInk" xmlns:wps="http://schemas.microsoft.com/office/word/2010/wordprocessingShape" xmlns:a14="http://schemas.microsoft.com/office/drawing/2010/main" val="0"/>
                                   </a:ext>
                                 </a:extLst>
                               </a:blip>
@@ -5225,10 +5226,10 @@
                               <a:blip r:embed="rId9">
                                 <a:extLst>
                                   <a:ext uri="{28A0092B-C50C-407E-A947-70E740481C1C}">
-                                    <a14:useLocalDpi xmlns:a14="http://schemas.microsoft.com/office/drawing/2010/main" xmlns:wps="http://schemas.microsoft.com/office/word/2010/wordprocessingShape" xmlns:wpi="http://schemas.microsoft.com/office/word/2010/wordprocessingInk" xmlns:wpg="http://schemas.microsoft.com/office/word/2010/wordprocessingGroup" xmlns:w16se="http://schemas.microsoft.com/office/word/2015/wordml/symex" xmlns:w16sdtdh="http://schemas.microsoft.com/office/word/2020/wordml/sdtdatahash" xmlns:w16du="http://schemas.microsoft.com/office/word/2023/wordml/word16du" xmlns:w16="http://schemas.microsoft.com/office/word/2018/wordml" xmlns:w16cid="http://schemas.microsoft.com/office/word/2016/wordml/cid" xmlns:w16cex="http://schemas.microsoft.com/office/word/2018/wordml/cex" xmlns:w15="http://schemas.microsoft.com/office/word/2012/wordml" xmlns:w14="http://schemas.microsoft.com/office/word/2010/wordml" xmlns:w="http://schemas.openxmlformats.org/wordprocessingml/2006/main" xmlns:w10="urn:schemas-microsoft-com:office:word" xmlns:wp14="http://schemas.microsoft.com/office/word/2010/wordprocessingDrawing" xmlns:v="urn:schemas-microsoft-com:vml" xmlns:oel="http://schemas.microsoft.com/office/2019/extlst" xmlns:o="urn:schemas-microsoft-com:office:office" xmlns:am3d="http://schemas.microsoft.com/office/drawing/2017/model3d" xmlns:aink="http://schemas.microsoft.com/office/drawing/2016/ink" xmlns:mc="http://schemas.openxmlformats.org/markup-compatibility/2006" xmlns:cx8="http://schemas.microsoft.com/office/drawing/2016/5/14/chartex" xmlns:cx7="http://schemas.microsoft.com/office/drawing/2016/5/13/chartex" xmlns:cx6="http://schemas.microsoft.com/office/drawing/2016/5/12/chartex" xmlns:cx5="http://schemas.microsoft.com/office/drawing/2016/5/11/chartex" xmlns:cx4="http://schemas.microsoft.com/office/drawing/2016/5/10/chartex" xmlns:cx3="http://schemas.microsoft.com/office/drawing/2016/5/9/chartex" xmlns:cx2="http://schemas.microsoft.com/office/drawing/2015/10/21/chartex" xmlns:cx1="http://schemas.microsoft.com/office/drawing/2015/9/8/chartex" xmlns:cx="http://schemas.microsoft.com/office/drawing/2014/chartex" xmlns:wpc="http://schemas.microsoft.com/office/word/2010/wordprocessingCanvas" xmlns="" val="0"/>
+                                    <a14:useLocalDpi xmlns="" xmlns:wpc="http://schemas.microsoft.com/office/word/2010/wordprocessingCanvas" xmlns:cx="http://schemas.microsoft.com/office/drawing/2014/chartex" xmlns:cx1="http://schemas.microsoft.com/office/drawing/2015/9/8/chartex" xmlns:cx2="http://schemas.microsoft.com/office/drawing/2015/10/21/chartex" xmlns:cx3="http://schemas.microsoft.com/office/drawing/2016/5/9/chartex" xmlns:cx4="http://schemas.microsoft.com/office/drawing/2016/5/10/chartex" xmlns:cx5="http://schemas.microsoft.com/office/drawing/2016/5/11/chartex" xmlns:cx6="http://schemas.microsoft.com/office/drawing/2016/5/12/chartex" xmlns:cx7="http://schemas.microsoft.com/office/drawing/2016/5/13/chartex" xmlns:cx8="http://schemas.microsoft.com/office/drawing/2016/5/14/chartex" xmlns:mc="http://schemas.openxmlformats.org/markup-compatibility/2006" xmlns:aink="http://schemas.microsoft.com/office/drawing/2016/ink" xmlns:am3d="http://schemas.microsoft.com/office/drawing/2017/model3d" xmlns:o="urn:schemas-microsoft-com:office:office" xmlns:oel="http://schemas.microsoft.com/office/2019/extlst" xmlns:v="urn:schemas-microsoft-com:vml" xmlns:wp14="http://schemas.microsoft.com/office/word/2010/wordprocessingDrawing" xmlns:w10="urn:schemas-microsoft-com:office:word" xmlns:w="http://schemas.openxmlformats.org/wordprocessingml/2006/main" xmlns:w14="http://schemas.microsoft.com/office/word/2010/wordml" xmlns:w15="http://schemas.microsoft.com/office/word/2012/wordml" xmlns:w16cex="http://schemas.microsoft.com/office/word/2018/wordml/cex" xmlns:w16cid="http://schemas.microsoft.com/office/word/2016/wordml/cid" xmlns:w16="http://schemas.microsoft.com/office/word/2018/wordml" xmlns:w16du="http://schemas.microsoft.com/office/word/2023/wordml/word16du" xmlns:w16sdtdh="http://schemas.microsoft.com/office/word/2020/wordml/sdtdatahash" xmlns:w16se="http://schemas.microsoft.com/office/word/2015/wordml/symex" xmlns:wpg="http://schemas.microsoft.com/office/word/2010/wordprocessingGroup" xmlns:wpi="http://schemas.microsoft.com/office/word/2010/wordprocessingInk" xmlns:wps="http://schemas.microsoft.com/office/word/2010/wordprocessingShape" xmlns:a14="http://schemas.microsoft.com/office/drawing/2010/main" val="0"/>
                                   </a:ext>
                                   <a:ext uri="{837473B0-CC2E-450A-ABE3-18F120FF3D39}">
-                                    <a1611:picAttrSrcUrl xmlns:a1611="http://schemas.microsoft.com/office/drawing/2016/11/main" xmlns:wps="http://schemas.microsoft.com/office/word/2010/wordprocessingShape" xmlns:wpi="http://schemas.microsoft.com/office/word/2010/wordprocessingInk" xmlns:wpg="http://schemas.microsoft.com/office/word/2010/wordprocessingGroup" xmlns:w16se="http://schemas.microsoft.com/office/word/2015/wordml/symex" xmlns:w16sdtdh="http://schemas.microsoft.com/office/word/2020/wordml/sdtdatahash" xmlns:w16du="http://schemas.microsoft.com/office/word/2023/wordml/word16du" xmlns:w16="http://schemas.microsoft.com/office/word/2018/wordml" xmlns:w16cid="http://schemas.microsoft.com/office/word/2016/wordml/cid" xmlns:w16cex="http://schemas.microsoft.com/office/word/2018/wordml/cex" xmlns:w15="http://schemas.microsoft.com/office/word/2012/wordml" xmlns:w14="http://schemas.microsoft.com/office/word/2010/wordml" xmlns:w="http://schemas.openxmlformats.org/wordprocessingml/2006/main" xmlns:w10="urn:schemas-microsoft-com:office:word" xmlns:wp14="http://schemas.microsoft.com/office/word/2010/wordprocessingDrawing" xmlns:v="urn:schemas-microsoft-com:vml" xmlns:oel="http://schemas.microsoft.com/office/2019/extlst" xmlns:o="urn:schemas-microsoft-com:office:office" xmlns:am3d="http://schemas.microsoft.com/office/drawing/2017/model3d" xmlns:aink="http://schemas.microsoft.com/office/drawing/2016/ink" xmlns:mc="http://schemas.openxmlformats.org/markup-compatibility/2006" xmlns:cx8="http://schemas.microsoft.com/office/drawing/2016/5/14/chartex" xmlns:cx7="http://schemas.microsoft.com/office/drawing/2016/5/13/chartex" xmlns:cx6="http://schemas.microsoft.com/office/drawing/2016/5/12/chartex" xmlns:cx5="http://schemas.microsoft.com/office/drawing/2016/5/11/chartex" xmlns:cx4="http://schemas.microsoft.com/office/drawing/2016/5/10/chartex" xmlns:cx3="http://schemas.microsoft.com/office/drawing/2016/5/9/chartex" xmlns:cx2="http://schemas.microsoft.com/office/drawing/2015/10/21/chartex" xmlns:cx1="http://schemas.microsoft.com/office/drawing/2015/9/8/chartex" xmlns:cx="http://schemas.microsoft.com/office/drawing/2014/chartex" xmlns:wpc="http://schemas.microsoft.com/office/word/2010/wordprocessingCanvas" xmlns="" r:id="rId30"/>
+                                    <a1611:picAttrSrcUrl xmlns="" xmlns:wpc="http://schemas.microsoft.com/office/word/2010/wordprocessingCanvas" xmlns:cx="http://schemas.microsoft.com/office/drawing/2014/chartex" xmlns:cx1="http://schemas.microsoft.com/office/drawing/2015/9/8/chartex" xmlns:cx2="http://schemas.microsoft.com/office/drawing/2015/10/21/chartex" xmlns:cx3="http://schemas.microsoft.com/office/drawing/2016/5/9/chartex" xmlns:cx4="http://schemas.microsoft.com/office/drawing/2016/5/10/chartex" xmlns:cx5="http://schemas.microsoft.com/office/drawing/2016/5/11/chartex" xmlns:cx6="http://schemas.microsoft.com/office/drawing/2016/5/12/chartex" xmlns:cx7="http://schemas.microsoft.com/office/drawing/2016/5/13/chartex" xmlns:cx8="http://schemas.microsoft.com/office/drawing/2016/5/14/chartex" xmlns:mc="http://schemas.openxmlformats.org/markup-compatibility/2006" xmlns:aink="http://schemas.microsoft.com/office/drawing/2016/ink" xmlns:am3d="http://schemas.microsoft.com/office/drawing/2017/model3d" xmlns:o="urn:schemas-microsoft-com:office:office" xmlns:oel="http://schemas.microsoft.com/office/2019/extlst" xmlns:v="urn:schemas-microsoft-com:vml" xmlns:wp14="http://schemas.microsoft.com/office/word/2010/wordprocessingDrawing" xmlns:w10="urn:schemas-microsoft-com:office:word" xmlns:w="http://schemas.openxmlformats.org/wordprocessingml/2006/main" xmlns:w14="http://schemas.microsoft.com/office/word/2010/wordml" xmlns:w15="http://schemas.microsoft.com/office/word/2012/wordml" xmlns:w16cex="http://schemas.microsoft.com/office/word/2018/wordml/cex" xmlns:w16cid="http://schemas.microsoft.com/office/word/2016/wordml/cid" xmlns:w16="http://schemas.microsoft.com/office/word/2018/wordml" xmlns:w16du="http://schemas.microsoft.com/office/word/2023/wordml/word16du" xmlns:w16sdtdh="http://schemas.microsoft.com/office/word/2020/wordml/sdtdatahash" xmlns:w16se="http://schemas.microsoft.com/office/word/2015/wordml/symex" xmlns:wpg="http://schemas.microsoft.com/office/word/2010/wordprocessingGroup" xmlns:wpi="http://schemas.microsoft.com/office/word/2010/wordprocessingInk" xmlns:wps="http://schemas.microsoft.com/office/word/2010/wordprocessingShape" xmlns:a1611="http://schemas.microsoft.com/office/drawing/2016/11/main" r:id="rId30"/>
                                   </a:ext>
                                 </a:extLst>
                               </a:blip>
@@ -5403,7 +5404,7 @@
                               <a:blip r:embed="rId36">
                                 <a:extLst>
                                   <a:ext uri="{28A0092B-C50C-407E-A947-70E740481C1C}">
-                                    <a14:useLocalDpi xmlns:a14="http://schemas.microsoft.com/office/drawing/2010/main" xmlns:wps="http://schemas.microsoft.com/office/word/2010/wordprocessingShape" xmlns:wpi="http://schemas.microsoft.com/office/word/2010/wordprocessingInk" xmlns:wpg="http://schemas.microsoft.com/office/word/2010/wordprocessingGroup" xmlns:w16se="http://schemas.microsoft.com/office/word/2015/wordml/symex" xmlns:w16sdtdh="http://schemas.microsoft.com/office/word/2020/wordml/sdtdatahash" xmlns:w16du="http://schemas.microsoft.com/office/word/2023/wordml/word16du" xmlns:w16="http://schemas.microsoft.com/office/word/2018/wordml" xmlns:w16cid="http://schemas.microsoft.com/office/word/2016/wordml/cid" xmlns:w16cex="http://schemas.microsoft.com/office/word/2018/wordml/cex" xmlns:w15="http://schemas.microsoft.com/office/word/2012/wordml" xmlns:w14="http://schemas.microsoft.com/office/word/2010/wordml" xmlns:w="http://schemas.openxmlformats.org/wordprocessingml/2006/main" xmlns:w10="urn:schemas-microsoft-com:office:word" xmlns:wp14="http://schemas.microsoft.com/office/word/2010/wordprocessingDrawing" xmlns:v="urn:schemas-microsoft-com:vml" xmlns:oel="http://schemas.microsoft.com/office/2019/extlst" xmlns:o="urn:schemas-microsoft-com:office:office" xmlns:am3d="http://schemas.microsoft.com/office/drawing/2017/model3d" xmlns:aink="http://schemas.microsoft.com/office/drawing/2016/ink" xmlns:mc="http://schemas.openxmlformats.org/markup-compatibility/2006" xmlns:cx8="http://schemas.microsoft.com/office/drawing/2016/5/14/chartex" xmlns:cx7="http://schemas.microsoft.com/office/drawing/2016/5/13/chartex" xmlns:cx6="http://schemas.microsoft.com/office/drawing/2016/5/12/chartex" xmlns:cx5="http://schemas.microsoft.com/office/drawing/2016/5/11/chartex" xmlns:cx4="http://schemas.microsoft.com/office/drawing/2016/5/10/chartex" xmlns:cx3="http://schemas.microsoft.com/office/drawing/2016/5/9/chartex" xmlns:cx2="http://schemas.microsoft.com/office/drawing/2015/10/21/chartex" xmlns:cx1="http://schemas.microsoft.com/office/drawing/2015/9/8/chartex" xmlns:cx="http://schemas.microsoft.com/office/drawing/2014/chartex" xmlns:wpc="http://schemas.microsoft.com/office/word/2010/wordprocessingCanvas" xmlns="" val="0"/>
+                                    <a14:useLocalDpi xmlns="" xmlns:wpc="http://schemas.microsoft.com/office/word/2010/wordprocessingCanvas" xmlns:cx="http://schemas.microsoft.com/office/drawing/2014/chartex" xmlns:cx1="http://schemas.microsoft.com/office/drawing/2015/9/8/chartex" xmlns:cx2="http://schemas.microsoft.com/office/drawing/2015/10/21/chartex" xmlns:cx3="http://schemas.microsoft.com/office/drawing/2016/5/9/chartex" xmlns:cx4="http://schemas.microsoft.com/office/drawing/2016/5/10/chartex" xmlns:cx5="http://schemas.microsoft.com/office/drawing/2016/5/11/chartex" xmlns:cx6="http://schemas.microsoft.com/office/drawing/2016/5/12/chartex" xmlns:cx7="http://schemas.microsoft.com/office/drawing/2016/5/13/chartex" xmlns:cx8="http://schemas.microsoft.com/office/drawing/2016/5/14/chartex" xmlns:mc="http://schemas.openxmlformats.org/markup-compatibility/2006" xmlns:aink="http://schemas.microsoft.com/office/drawing/2016/ink" xmlns:am3d="http://schemas.microsoft.com/office/drawing/2017/model3d" xmlns:o="urn:schemas-microsoft-com:office:office" xmlns:oel="http://schemas.microsoft.com/office/2019/extlst" xmlns:v="urn:schemas-microsoft-com:vml" xmlns:wp14="http://schemas.microsoft.com/office/word/2010/wordprocessingDrawing" xmlns:w10="urn:schemas-microsoft-com:office:word" xmlns:w="http://schemas.openxmlformats.org/wordprocessingml/2006/main" xmlns:w14="http://schemas.microsoft.com/office/word/2010/wordml" xmlns:w15="http://schemas.microsoft.com/office/word/2012/wordml" xmlns:w16cex="http://schemas.microsoft.com/office/word/2018/wordml/cex" xmlns:w16cid="http://schemas.microsoft.com/office/word/2016/wordml/cid" xmlns:w16="http://schemas.microsoft.com/office/word/2018/wordml" xmlns:w16du="http://schemas.microsoft.com/office/word/2023/wordml/word16du" xmlns:w16sdtdh="http://schemas.microsoft.com/office/word/2020/wordml/sdtdatahash" xmlns:w16se="http://schemas.microsoft.com/office/word/2015/wordml/symex" xmlns:wpg="http://schemas.microsoft.com/office/word/2010/wordprocessingGroup" xmlns:wpi="http://schemas.microsoft.com/office/word/2010/wordprocessingInk" xmlns:wps="http://schemas.microsoft.com/office/word/2010/wordprocessingShape" xmlns:a14="http://schemas.microsoft.com/office/drawing/2010/main" val="0"/>
                                   </a:ext>
                                 </a:extLst>
                               </a:blip>
@@ -5424,7 +5425,7 @@
                               </a:ln>
                               <a:extLst>
                                 <a:ext uri="{53640926-AAD7-44D8-BBD7-CCE9431645EC}">
-                                  <a14:shadowObscured xmlns:a14="http://schemas.microsoft.com/office/drawing/2010/main" xmlns:wps="http://schemas.microsoft.com/office/word/2010/wordprocessingShape" xmlns:wpi="http://schemas.microsoft.com/office/word/2010/wordprocessingInk" xmlns:wpg="http://schemas.microsoft.com/office/word/2010/wordprocessingGroup" xmlns:w16se="http://schemas.microsoft.com/office/word/2015/wordml/symex" xmlns:w16sdtdh="http://schemas.microsoft.com/office/word/2020/wordml/sdtdatahash" xmlns:w16du="http://schemas.microsoft.com/office/word/2023/wordml/word16du" xmlns:w16="http://schemas.microsoft.com/office/word/2018/wordml" xmlns:w16cid="http://schemas.microsoft.com/office/word/2016/wordml/cid" xmlns:w16cex="http://schemas.microsoft.com/office/word/2018/wordml/cex" xmlns:w15="http://schemas.microsoft.com/office/word/2012/wordml" xmlns:w14="http://schemas.microsoft.com/office/word/2010/wordml" xmlns:w="http://schemas.openxmlformats.org/wordprocessingml/2006/main" xmlns:w10="urn:schemas-microsoft-com:office:word" xmlns:wp14="http://schemas.microsoft.com/office/word/2010/wordprocessingDrawing" xmlns:v="urn:schemas-microsoft-com:vml" xmlns:oel="http://schemas.microsoft.com/office/2019/extlst" xmlns:o="urn:schemas-microsoft-com:office:office" xmlns:am3d="http://schemas.microsoft.com/office/drawing/2017/model3d" xmlns:aink="http://schemas.microsoft.com/office/drawing/2016/ink" xmlns:mc="http://schemas.openxmlformats.org/markup-compatibility/2006" xmlns:cx8="http://schemas.microsoft.com/office/drawing/2016/5/14/chartex" xmlns:cx7="http://schemas.microsoft.com/office/drawing/2016/5/13/chartex" xmlns:cx6="http://schemas.microsoft.com/office/drawing/2016/5/12/chartex" xmlns:cx5="http://schemas.microsoft.com/office/drawing/2016/5/11/chartex" xmlns:cx4="http://schemas.microsoft.com/office/drawing/2016/5/10/chartex" xmlns:cx3="http://schemas.microsoft.com/office/drawing/2016/5/9/chartex" xmlns:cx2="http://schemas.microsoft.com/office/drawing/2015/10/21/chartex" xmlns:cx1="http://schemas.microsoft.com/office/drawing/2015/9/8/chartex" xmlns:cx="http://schemas.microsoft.com/office/drawing/2014/chartex" xmlns:wpc="http://schemas.microsoft.com/office/word/2010/wordprocessingCanvas" xmlns=""/>
+                                  <a14:shadowObscured xmlns="" xmlns:wpc="http://schemas.microsoft.com/office/word/2010/wordprocessingCanvas" xmlns:cx="http://schemas.microsoft.com/office/drawing/2014/chartex" xmlns:cx1="http://schemas.microsoft.com/office/drawing/2015/9/8/chartex" xmlns:cx2="http://schemas.microsoft.com/office/drawing/2015/10/21/chartex" xmlns:cx3="http://schemas.microsoft.com/office/drawing/2016/5/9/chartex" xmlns:cx4="http://schemas.microsoft.com/office/drawing/2016/5/10/chartex" xmlns:cx5="http://schemas.microsoft.com/office/drawing/2016/5/11/chartex" xmlns:cx6="http://schemas.microsoft.com/office/drawing/2016/5/12/chartex" xmlns:cx7="http://schemas.microsoft.com/office/drawing/2016/5/13/chartex" xmlns:cx8="http://schemas.microsoft.com/office/drawing/2016/5/14/chartex" xmlns:mc="http://schemas.openxmlformats.org/markup-compatibility/2006" xmlns:aink="http://schemas.microsoft.com/office/drawing/2016/ink" xmlns:am3d="http://schemas.microsoft.com/office/drawing/2017/model3d" xmlns:o="urn:schemas-microsoft-com:office:office" xmlns:oel="http://schemas.microsoft.com/office/2019/extlst" xmlns:v="urn:schemas-microsoft-com:vml" xmlns:wp14="http://schemas.microsoft.com/office/word/2010/wordprocessingDrawing" xmlns:w10="urn:schemas-microsoft-com:office:word" xmlns:w="http://schemas.openxmlformats.org/wordprocessingml/2006/main" xmlns:w14="http://schemas.microsoft.com/office/word/2010/wordml" xmlns:w15="http://schemas.microsoft.com/office/word/2012/wordml" xmlns:w16cex="http://schemas.microsoft.com/office/word/2018/wordml/cex" xmlns:w16cid="http://schemas.microsoft.com/office/word/2016/wordml/cid" xmlns:w16="http://schemas.microsoft.com/office/word/2018/wordml" xmlns:w16du="http://schemas.microsoft.com/office/word/2023/wordml/word16du" xmlns:w16sdtdh="http://schemas.microsoft.com/office/word/2020/wordml/sdtdatahash" xmlns:w16se="http://schemas.microsoft.com/office/word/2015/wordml/symex" xmlns:wpg="http://schemas.microsoft.com/office/word/2010/wordprocessingGroup" xmlns:wpi="http://schemas.microsoft.com/office/word/2010/wordprocessingInk" xmlns:wps="http://schemas.microsoft.com/office/word/2010/wordprocessingShape" xmlns:a14="http://schemas.microsoft.com/office/drawing/2010/main"/>
                                 </a:ext>
                               </a:extLst>
                             </pic:spPr>
@@ -5473,7 +5474,7 @@
                               <a:blip r:embed="rId38">
                                 <a:extLst>
                                   <a:ext uri="{28A0092B-C50C-407E-A947-70E740481C1C}">
-                                    <a14:useLocalDpi xmlns:a14="http://schemas.microsoft.com/office/drawing/2010/main" xmlns:wps="http://schemas.microsoft.com/office/word/2010/wordprocessingShape" xmlns:wpi="http://schemas.microsoft.com/office/word/2010/wordprocessingInk" xmlns:wpg="http://schemas.microsoft.com/office/word/2010/wordprocessingGroup" xmlns:w16se="http://schemas.microsoft.com/office/word/2015/wordml/symex" xmlns:w16sdtdh="http://schemas.microsoft.com/office/word/2020/wordml/sdtdatahash" xmlns:w16du="http://schemas.microsoft.com/office/word/2023/wordml/word16du" xmlns:w16="http://schemas.microsoft.com/office/word/2018/wordml" xmlns:w16cid="http://schemas.microsoft.com/office/word/2016/wordml/cid" xmlns:w16cex="http://schemas.microsoft.com/office/word/2018/wordml/cex" xmlns:w15="http://schemas.microsoft.com/office/word/2012/wordml" xmlns:w14="http://schemas.microsoft.com/office/word/2010/wordml" xmlns:w="http://schemas.openxmlformats.org/wordprocessingml/2006/main" xmlns:w10="urn:schemas-microsoft-com:office:word" xmlns:wp14="http://schemas.microsoft.com/office/word/2010/wordprocessingDrawing" xmlns:v="urn:schemas-microsoft-com:vml" xmlns:oel="http://schemas.microsoft.com/office/2019/extlst" xmlns:o="urn:schemas-microsoft-com:office:office" xmlns:am3d="http://schemas.microsoft.com/office/drawing/2017/model3d" xmlns:aink="http://schemas.microsoft.com/office/drawing/2016/ink" xmlns:mc="http://schemas.openxmlformats.org/markup-compatibility/2006" xmlns:cx8="http://schemas.microsoft.com/office/drawing/2016/5/14/chartex" xmlns:cx7="http://schemas.microsoft.com/office/drawing/2016/5/13/chartex" xmlns:cx6="http://schemas.microsoft.com/office/drawing/2016/5/12/chartex" xmlns:cx5="http://schemas.microsoft.com/office/drawing/2016/5/11/chartex" xmlns:cx4="http://schemas.microsoft.com/office/drawing/2016/5/10/chartex" xmlns:cx3="http://schemas.microsoft.com/office/drawing/2016/5/9/chartex" xmlns:cx2="http://schemas.microsoft.com/office/drawing/2015/10/21/chartex" xmlns:cx1="http://schemas.microsoft.com/office/drawing/2015/9/8/chartex" xmlns:cx="http://schemas.microsoft.com/office/drawing/2014/chartex" xmlns:wpc="http://schemas.microsoft.com/office/word/2010/wordprocessingCanvas" xmlns="" val="0"/>
+                                    <a14:useLocalDpi xmlns="" xmlns:wpc="http://schemas.microsoft.com/office/word/2010/wordprocessingCanvas" xmlns:cx="http://schemas.microsoft.com/office/drawing/2014/chartex" xmlns:cx1="http://schemas.microsoft.com/office/drawing/2015/9/8/chartex" xmlns:cx2="http://schemas.microsoft.com/office/drawing/2015/10/21/chartex" xmlns:cx3="http://schemas.microsoft.com/office/drawing/2016/5/9/chartex" xmlns:cx4="http://schemas.microsoft.com/office/drawing/2016/5/10/chartex" xmlns:cx5="http://schemas.microsoft.com/office/drawing/2016/5/11/chartex" xmlns:cx6="http://schemas.microsoft.com/office/drawing/2016/5/12/chartex" xmlns:cx7="http://schemas.microsoft.com/office/drawing/2016/5/13/chartex" xmlns:cx8="http://schemas.microsoft.com/office/drawing/2016/5/14/chartex" xmlns:mc="http://schemas.openxmlformats.org/markup-compatibility/2006" xmlns:aink="http://schemas.microsoft.com/office/drawing/2016/ink" xmlns:am3d="http://schemas.microsoft.com/office/drawing/2017/model3d" xmlns:o="urn:schemas-microsoft-com:office:office" xmlns:oel="http://schemas.microsoft.com/office/2019/extlst" xmlns:v="urn:schemas-microsoft-com:vml" xmlns:wp14="http://schemas.microsoft.com/office/word/2010/wordprocessingDrawing" xmlns:w10="urn:schemas-microsoft-com:office:word" xmlns:w="http://schemas.openxmlformats.org/wordprocessingml/2006/main" xmlns:w14="http://schemas.microsoft.com/office/word/2010/wordml" xmlns:w15="http://schemas.microsoft.com/office/word/2012/wordml" xmlns:w16cex="http://schemas.microsoft.com/office/word/2018/wordml/cex" xmlns:w16cid="http://schemas.microsoft.com/office/word/2016/wordml/cid" xmlns:w16="http://schemas.microsoft.com/office/word/2018/wordml" xmlns:w16du="http://schemas.microsoft.com/office/word/2023/wordml/word16du" xmlns:w16sdtdh="http://schemas.microsoft.com/office/word/2020/wordml/sdtdatahash" xmlns:w16se="http://schemas.microsoft.com/office/word/2015/wordml/symex" xmlns:wpg="http://schemas.microsoft.com/office/word/2010/wordprocessingGroup" xmlns:wpi="http://schemas.microsoft.com/office/word/2010/wordprocessingInk" xmlns:wps="http://schemas.microsoft.com/office/word/2010/wordprocessingShape" xmlns:a14="http://schemas.microsoft.com/office/drawing/2010/main" val="0"/>
                                   </a:ext>
                                 </a:extLst>
                               </a:blip>
@@ -5599,7 +5600,7 @@
                   <a:blip r:embed="rId41">
                     <a:extLst>
                       <a:ext uri="{28A0092B-C50C-407E-A947-70E740481C1C}">
-                        <a14:useLocalDpi xmlns:a14="http://schemas.microsoft.com/office/drawing/2010/main" xmlns:wps="http://schemas.microsoft.com/office/word/2010/wordprocessingShape" xmlns:wpi="http://schemas.microsoft.com/office/word/2010/wordprocessingInk" xmlns:wpg="http://schemas.microsoft.com/office/word/2010/wordprocessingGroup" xmlns:w16se="http://schemas.microsoft.com/office/word/2015/wordml/symex" xmlns:w16sdtdh="http://schemas.microsoft.com/office/word/2020/wordml/sdtdatahash" xmlns:w16du="http://schemas.microsoft.com/office/word/2023/wordml/word16du" xmlns:w16="http://schemas.microsoft.com/office/word/2018/wordml" xmlns:w16cid="http://schemas.microsoft.com/office/word/2016/wordml/cid" xmlns:w16cex="http://schemas.microsoft.com/office/word/2018/wordml/cex" xmlns:w15="http://schemas.microsoft.com/office/word/2012/wordml" xmlns:w14="http://schemas.microsoft.com/office/word/2010/wordml" xmlns:w="http://schemas.openxmlformats.org/wordprocessingml/2006/main" xmlns:w10="urn:schemas-microsoft-com:office:word" xmlns:wp14="http://schemas.microsoft.com/office/word/2010/wordprocessingDrawing" xmlns:v="urn:schemas-microsoft-com:vml" xmlns:oel="http://schemas.microsoft.com/office/2019/extlst" xmlns:o="urn:schemas-microsoft-com:office:office" xmlns:am3d="http://schemas.microsoft.com/office/drawing/2017/model3d" xmlns:aink="http://schemas.microsoft.com/office/drawing/2016/ink" xmlns:mc="http://schemas.openxmlformats.org/markup-compatibility/2006" xmlns:cx8="http://schemas.microsoft.com/office/drawing/2016/5/14/chartex" xmlns:cx7="http://schemas.microsoft.com/office/drawing/2016/5/13/chartex" xmlns:cx6="http://schemas.microsoft.com/office/drawing/2016/5/12/chartex" xmlns:cx5="http://schemas.microsoft.com/office/drawing/2016/5/11/chartex" xmlns:cx4="http://schemas.microsoft.com/office/drawing/2016/5/10/chartex" xmlns:cx3="http://schemas.microsoft.com/office/drawing/2016/5/9/chartex" xmlns:cx2="http://schemas.microsoft.com/office/drawing/2015/10/21/chartex" xmlns:cx1="http://schemas.microsoft.com/office/drawing/2015/9/8/chartex" xmlns:cx="http://schemas.microsoft.com/office/drawing/2014/chartex" xmlns:wpc="http://schemas.microsoft.com/office/word/2010/wordprocessingCanvas" xmlns="" val="0"/>
+                        <a14:useLocalDpi xmlns="" xmlns:wpc="http://schemas.microsoft.com/office/word/2010/wordprocessingCanvas" xmlns:cx="http://schemas.microsoft.com/office/drawing/2014/chartex" xmlns:cx1="http://schemas.microsoft.com/office/drawing/2015/9/8/chartex" xmlns:cx2="http://schemas.microsoft.com/office/drawing/2015/10/21/chartex" xmlns:cx3="http://schemas.microsoft.com/office/drawing/2016/5/9/chartex" xmlns:cx4="http://schemas.microsoft.com/office/drawing/2016/5/10/chartex" xmlns:cx5="http://schemas.microsoft.com/office/drawing/2016/5/11/chartex" xmlns:cx6="http://schemas.microsoft.com/office/drawing/2016/5/12/chartex" xmlns:cx7="http://schemas.microsoft.com/office/drawing/2016/5/13/chartex" xmlns:cx8="http://schemas.microsoft.com/office/drawing/2016/5/14/chartex" xmlns:mc="http://schemas.openxmlformats.org/markup-compatibility/2006" xmlns:aink="http://schemas.microsoft.com/office/drawing/2016/ink" xmlns:am3d="http://schemas.microsoft.com/office/drawing/2017/model3d" xmlns:o="urn:schemas-microsoft-com:office:office" xmlns:oel="http://schemas.microsoft.com/office/2019/extlst" xmlns:v="urn:schemas-microsoft-com:vml" xmlns:wp14="http://schemas.microsoft.com/office/word/2010/wordprocessingDrawing" xmlns:w10="urn:schemas-microsoft-com:office:word" xmlns:w="http://schemas.openxmlformats.org/wordprocessingml/2006/main" xmlns:w14="http://schemas.microsoft.com/office/word/2010/wordml" xmlns:w15="http://schemas.microsoft.com/office/word/2012/wordml" xmlns:w16cex="http://schemas.microsoft.com/office/word/2018/wordml/cex" xmlns:w16cid="http://schemas.microsoft.com/office/word/2016/wordml/cid" xmlns:w16="http://schemas.microsoft.com/office/word/2018/wordml" xmlns:w16du="http://schemas.microsoft.com/office/word/2023/wordml/word16du" xmlns:w16sdtdh="http://schemas.microsoft.com/office/word/2020/wordml/sdtdatahash" xmlns:w16se="http://schemas.microsoft.com/office/word/2015/wordml/symex" xmlns:wpg="http://schemas.microsoft.com/office/word/2010/wordprocessingGroup" xmlns:wpi="http://schemas.microsoft.com/office/word/2010/wordprocessingInk" xmlns:wps="http://schemas.microsoft.com/office/word/2010/wordprocessingShape" xmlns:a14="http://schemas.microsoft.com/office/drawing/2010/main" val="0"/>
                       </a:ext>
                     </a:extLst>
                   </a:blip>
@@ -7695,21 +7696,6 @@
 </file>
 
 <file path=customXml/item1.xml><?xml version="1.0" encoding="utf-8"?>
-<p:properties xmlns:p="http://schemas.microsoft.com/office/2006/metadata/properties" xmlns:xsi="http://www.w3.org/2001/XMLSchema-instance" xmlns:pc="http://schemas.microsoft.com/office/infopath/2007/PartnerControls">
-  <documentManagement/>
-</p:properties>
-</file>
-
-<file path=customXml/item2.xml><?xml version="1.0" encoding="utf-8"?>
-<?mso-contentType ?>
-<FormTemplates xmlns="http://schemas.microsoft.com/sharepoint/v3/contenttype/forms">
-  <Display>DocumentLibraryForm</Display>
-  <Edit>DocumentLibraryForm</Edit>
-  <New>DocumentLibraryForm</New>
-</FormTemplates>
-</file>
-
-<file path=customXml/item3.xml><?xml version="1.0" encoding="utf-8"?>
 <ct:contentTypeSchema xmlns:ct="http://schemas.microsoft.com/office/2006/metadata/contentType" xmlns:ma="http://schemas.microsoft.com/office/2006/metadata/properties/metaAttributes" ct:_="" ma:_="" ma:contentTypeName="Document" ma:contentTypeID="0x010100B6C18B0EB80FEC43B96FC4929E3ACDFF" ma:contentTypeVersion="0" ma:contentTypeDescription="Create a new document." ma:contentTypeScope="" ma:versionID="f204148d70153a85717fefcf945dd6d1">
   <xsd:schema xmlns:xsd="http://www.w3.org/2001/XMLSchema" xmlns:xs="http://www.w3.org/2001/XMLSchema" xmlns:p="http://schemas.microsoft.com/office/2006/metadata/properties" targetNamespace="http://schemas.microsoft.com/office/2006/metadata/properties" ma:root="true" ma:fieldsID="0967b7be50301903c78f9c39c6fd9af8">
     <xsd:element name="properties">
@@ -7823,28 +7809,26 @@
 </ct:contentTypeSchema>
 </file>
 
+<file path=customXml/item2.xml><?xml version="1.0" encoding="utf-8"?>
+<?mso-contentType ?>
+<FormTemplates xmlns="http://schemas.microsoft.com/sharepoint/v3/contenttype/forms">
+  <Display>DocumentLibraryForm</Display>
+  <Edit>DocumentLibraryForm</Edit>
+  <New>DocumentLibraryForm</New>
+</FormTemplates>
+</file>
+
+<file path=customXml/item3.xml><?xml version="1.0" encoding="utf-8"?>
+<p:properties xmlns:p="http://schemas.microsoft.com/office/2006/metadata/properties" xmlns:xsi="http://www.w3.org/2001/XMLSchema-instance" xmlns:pc="http://schemas.microsoft.com/office/infopath/2007/PartnerControls">
+  <documentManagement/>
+</p:properties>
+</file>
+
 <file path=customXml/item4.xml><?xml version="1.0" encoding="utf-8"?>
 <b:Sources xmlns:b="http://schemas.openxmlformats.org/officeDocument/2006/bibliography" xmlns="http://schemas.openxmlformats.org/officeDocument/2006/bibliography" SelectedStyle="\APA.XSL" StyleName="APA"/>
 </file>
 
 <file path=customXml/itemProps1.xml><?xml version="1.0" encoding="utf-8"?>
-<ds:datastoreItem xmlns:ds="http://schemas.openxmlformats.org/officeDocument/2006/customXml" ds:itemID="{642AD100-1791-43AC-8FB0-4D3F7DB735D5}">
-  <ds:schemaRefs>
-    <ds:schemaRef ds:uri="http://schemas.microsoft.com/office/2006/metadata/properties"/>
-    <ds:schemaRef ds:uri="http://schemas.microsoft.com/office/infopath/2007/PartnerControls"/>
-  </ds:schemaRefs>
-</ds:datastoreItem>
-</file>
-
-<file path=customXml/itemProps2.xml><?xml version="1.0" encoding="utf-8"?>
-<ds:datastoreItem xmlns:ds="http://schemas.openxmlformats.org/officeDocument/2006/customXml" ds:itemID="{ABF6E877-42D5-49BF-ABBD-36D5F3F486D6}">
-  <ds:schemaRefs>
-    <ds:schemaRef ds:uri="http://schemas.microsoft.com/sharepoint/v3/contenttype/forms"/>
-  </ds:schemaRefs>
-</ds:datastoreItem>
-</file>
-
-<file path=customXml/itemProps3.xml><?xml version="1.0" encoding="utf-8"?>
 <ds:datastoreItem xmlns:ds="http://schemas.openxmlformats.org/officeDocument/2006/customXml" ds:itemID="{2AAB4298-9DBF-4559-A385-52127390FCD4}">
   <ds:schemaRefs>
     <ds:schemaRef ds:uri="http://schemas.microsoft.com/office/2006/metadata/contentType"/>
@@ -7860,8 +7844,25 @@
 </ds:datastoreItem>
 </file>
 
+<file path=customXml/itemProps2.xml><?xml version="1.0" encoding="utf-8"?>
+<ds:datastoreItem xmlns:ds="http://schemas.openxmlformats.org/officeDocument/2006/customXml" ds:itemID="{ABF6E877-42D5-49BF-ABBD-36D5F3F486D6}">
+  <ds:schemaRefs>
+    <ds:schemaRef ds:uri="http://schemas.microsoft.com/sharepoint/v3/contenttype/forms"/>
+  </ds:schemaRefs>
+</ds:datastoreItem>
+</file>
+
+<file path=customXml/itemProps3.xml><?xml version="1.0" encoding="utf-8"?>
+<ds:datastoreItem xmlns:ds="http://schemas.openxmlformats.org/officeDocument/2006/customXml" ds:itemID="{642AD100-1791-43AC-8FB0-4D3F7DB735D5}">
+  <ds:schemaRefs>
+    <ds:schemaRef ds:uri="http://schemas.microsoft.com/office/2006/metadata/properties"/>
+    <ds:schemaRef ds:uri="http://schemas.microsoft.com/office/infopath/2007/PartnerControls"/>
+  </ds:schemaRefs>
+</ds:datastoreItem>
+</file>
+
 <file path=customXml/itemProps4.xml><?xml version="1.0" encoding="utf-8"?>
-<ds:datastoreItem xmlns:ds="http://schemas.openxmlformats.org/officeDocument/2006/customXml" ds:itemID="{AFB54B32-8DEB-48B5-B716-52A79DF6AE3B}">
+<ds:datastoreItem xmlns:ds="http://schemas.openxmlformats.org/officeDocument/2006/customXml" ds:itemID="{6DDE5C09-F4FA-4869-9D90-6DCCAC19A5ED}">
   <ds:schemaRefs>
     <ds:schemaRef ds:uri="http://schemas.openxmlformats.org/officeDocument/2006/bibliography"/>
   </ds:schemaRefs>

</xml_diff>